<commit_message>
file formats and shit
</commit_message>
<xml_diff>
--- a/capstone_assessment.docx
+++ b/capstone_assessment.docx
@@ -53,34 +53,6 @@
           <w:sz w:val="24"/>
           <w:szCs w:val="24"/>
         </w:rPr>
-        <w:t>/</w:t>
-      </w:r>
-      <w:proofErr w:type="gramStart"/>
-      <w:r>
-        <w:rPr>
-          <w:rFonts w:ascii="Times New Roman" w:hAnsi="Times New Roman" w:cs="Times New Roman"/>
-          <w:sz w:val="24"/>
-          <w:szCs w:val="24"/>
-        </w:rPr>
-        <w:t>so</w:t>
-      </w:r>
-      <w:proofErr w:type="gramEnd"/>
-    </w:p>
-    <w:p>
-      <w:pPr>
-        <w:spacing w:line="480" w:lineRule="auto"/>
-        <w:rPr>
-          <w:rFonts w:ascii="Times New Roman" w:hAnsi="Times New Roman" w:cs="Times New Roman"/>
-          <w:sz w:val="24"/>
-          <w:szCs w:val="24"/>
-        </w:rPr>
-      </w:pPr>
-      <w:r>
-        <w:rPr>
-          <w:rFonts w:ascii="Times New Roman" w:hAnsi="Times New Roman" w:cs="Times New Roman"/>
-          <w:sz w:val="24"/>
-          <w:szCs w:val="24"/>
-        </w:rPr>
         <w:t>CS Senior Design 1</w:t>
       </w:r>
     </w:p>
@@ -533,23 +505,13 @@
         <w:tab/>
         <w:t xml:space="preserve">I have acquired many relevant skills during my COOP experiences, all of which were done at </w:t>
       </w:r>
-      <w:proofErr w:type="spellStart"/>
-      <w:r>
-        <w:rPr>
-          <w:rFonts w:ascii="Times New Roman" w:hAnsi="Times New Roman" w:cs="Times New Roman"/>
-          <w:sz w:val="24"/>
-          <w:szCs w:val="24"/>
-        </w:rPr>
-        <w:t>Etegent</w:t>
-      </w:r>
-      <w:proofErr w:type="spellEnd"/>
-      <w:r>
-        <w:rPr>
-          <w:rFonts w:ascii="Times New Roman" w:hAnsi="Times New Roman" w:cs="Times New Roman"/>
-          <w:sz w:val="24"/>
-          <w:szCs w:val="24"/>
-        </w:rPr>
-        <w:t xml:space="preserve"> Technologies</w:t>
+      <w:r>
+        <w:rPr>
+          <w:rFonts w:ascii="Times New Roman" w:hAnsi="Times New Roman" w:cs="Times New Roman"/>
+          <w:sz w:val="24"/>
+          <w:szCs w:val="24"/>
+        </w:rPr>
+        <w:t>Etegent Technologies</w:t>
       </w:r>
       <w:r>
         <w:rPr>
@@ -559,7 +521,6 @@
         </w:rPr>
         <w:t xml:space="preserve">. I plan to write the backend using </w:t>
       </w:r>
-      <w:proofErr w:type="spellStart"/>
       <w:r>
         <w:rPr>
           <w:rFonts w:ascii="Times New Roman" w:hAnsi="Times New Roman" w:cs="Times New Roman"/>
@@ -584,7 +545,6 @@
         </w:rPr>
         <w:t>API</w:t>
       </w:r>
-      <w:proofErr w:type="spellEnd"/>
       <w:r>
         <w:rPr>
           <w:rFonts w:ascii="Times New Roman" w:hAnsi="Times New Roman" w:cs="Times New Roman"/>
@@ -687,25 +647,7 @@
           <w:sz w:val="24"/>
           <w:szCs w:val="24"/>
         </w:rPr>
-        <w:t xml:space="preserve">at </w:t>
-      </w:r>
-      <w:proofErr w:type="spellStart"/>
-      <w:r>
-        <w:rPr>
-          <w:rFonts w:ascii="Times New Roman" w:hAnsi="Times New Roman" w:cs="Times New Roman"/>
-          <w:sz w:val="24"/>
-          <w:szCs w:val="24"/>
-        </w:rPr>
-        <w:t>Etegent</w:t>
-      </w:r>
-      <w:proofErr w:type="spellEnd"/>
-      <w:r>
-        <w:rPr>
-          <w:rFonts w:ascii="Times New Roman" w:hAnsi="Times New Roman" w:cs="Times New Roman"/>
-          <w:sz w:val="24"/>
-          <w:szCs w:val="24"/>
-        </w:rPr>
-        <w:t xml:space="preserve"> </w:t>
+        <w:t xml:space="preserve">at Etegent </w:t>
       </w:r>
       <w:r>
         <w:rPr>
@@ -812,18 +754,24 @@
           <w:sz w:val="24"/>
           <w:szCs w:val="24"/>
         </w:rPr>
-        <w:t xml:space="preserve">technology </w:t>
-      </w:r>
-      <w:proofErr w:type="spellStart"/>
-      <w:r>
-        <w:rPr>
-          <w:rFonts w:ascii="Times New Roman" w:hAnsi="Times New Roman" w:cs="Times New Roman"/>
-          <w:sz w:val="24"/>
-          <w:szCs w:val="24"/>
-        </w:rPr>
-        <w:t>anki</w:t>
-      </w:r>
-      <w:proofErr w:type="spellEnd"/>
+        <w:t xml:space="preserve">technology anki. </w:t>
+      </w:r>
+      <w:r>
+        <w:rPr>
+          <w:rFonts w:ascii="Times New Roman" w:hAnsi="Times New Roman" w:cs="Times New Roman"/>
+          <w:sz w:val="24"/>
+          <w:szCs w:val="24"/>
+        </w:rPr>
+        <w:t>There doesn’t seem to be any projects that are exactly like this</w:t>
+      </w:r>
+      <w:r>
+        <w:rPr>
+          <w:rFonts w:ascii="Times New Roman" w:hAnsi="Times New Roman" w:cs="Times New Roman"/>
+          <w:sz w:val="24"/>
+          <w:szCs w:val="24"/>
+        </w:rPr>
+        <w:t xml:space="preserve"> that use anki card packages</w:t>
+      </w:r>
       <w:r>
         <w:rPr>
           <w:rFonts w:ascii="Times New Roman" w:hAnsi="Times New Roman" w:cs="Times New Roman"/>
@@ -838,48 +786,6 @@
           <w:sz w:val="24"/>
           <w:szCs w:val="24"/>
         </w:rPr>
-        <w:t>There doesn’t seem to be any projects that are exactly like this</w:t>
-      </w:r>
-      <w:r>
-        <w:rPr>
-          <w:rFonts w:ascii="Times New Roman" w:hAnsi="Times New Roman" w:cs="Times New Roman"/>
-          <w:sz w:val="24"/>
-          <w:szCs w:val="24"/>
-        </w:rPr>
-        <w:t xml:space="preserve"> that use </w:t>
-      </w:r>
-      <w:proofErr w:type="spellStart"/>
-      <w:r>
-        <w:rPr>
-          <w:rFonts w:ascii="Times New Roman" w:hAnsi="Times New Roman" w:cs="Times New Roman"/>
-          <w:sz w:val="24"/>
-          <w:szCs w:val="24"/>
-        </w:rPr>
-        <w:t>anki</w:t>
-      </w:r>
-      <w:proofErr w:type="spellEnd"/>
-      <w:r>
-        <w:rPr>
-          <w:rFonts w:ascii="Times New Roman" w:hAnsi="Times New Roman" w:cs="Times New Roman"/>
-          <w:sz w:val="24"/>
-          <w:szCs w:val="24"/>
-        </w:rPr>
-        <w:t xml:space="preserve"> card packages</w:t>
-      </w:r>
-      <w:r>
-        <w:rPr>
-          <w:rFonts w:ascii="Times New Roman" w:hAnsi="Times New Roman" w:cs="Times New Roman"/>
-          <w:sz w:val="24"/>
-          <w:szCs w:val="24"/>
-        </w:rPr>
-        <w:t xml:space="preserve">. </w:t>
-      </w:r>
-      <w:r>
-        <w:rPr>
-          <w:rFonts w:ascii="Times New Roman" w:hAnsi="Times New Roman" w:cs="Times New Roman"/>
-          <w:sz w:val="24"/>
-          <w:szCs w:val="24"/>
-        </w:rPr>
         <w:t>The</w:t>
       </w:r>
       <w:r>
@@ -898,7 +804,6 @@
         </w:rPr>
         <w:t xml:space="preserve"> </w:t>
       </w:r>
-      <w:proofErr w:type="spellStart"/>
       <w:r>
         <w:rPr>
           <w:rFonts w:ascii="Times New Roman" w:hAnsi="Times New Roman" w:cs="Times New Roman"/>
@@ -913,16 +818,7 @@
           <w:sz w:val="24"/>
           <w:szCs w:val="24"/>
         </w:rPr>
-        <w:t>nki</w:t>
-      </w:r>
-      <w:proofErr w:type="spellEnd"/>
-      <w:r>
-        <w:rPr>
-          <w:rFonts w:ascii="Times New Roman" w:hAnsi="Times New Roman" w:cs="Times New Roman"/>
-          <w:sz w:val="24"/>
-          <w:szCs w:val="24"/>
-        </w:rPr>
-        <w:t xml:space="preserve"> </w:t>
+        <w:t xml:space="preserve">nki </w:t>
       </w:r>
       <w:r>
         <w:rPr>
@@ -954,51 +850,15 @@
           <w:sz w:val="24"/>
           <w:szCs w:val="24"/>
         </w:rPr>
-        <w:t xml:space="preserve"> file format that can be easily parsed as a </w:t>
-      </w:r>
-      <w:proofErr w:type="spellStart"/>
-      <w:r>
-        <w:rPr>
-          <w:rFonts w:ascii="Times New Roman" w:hAnsi="Times New Roman" w:cs="Times New Roman"/>
-          <w:sz w:val="24"/>
-          <w:szCs w:val="24"/>
-        </w:rPr>
-        <w:t>sqlite</w:t>
-      </w:r>
-      <w:proofErr w:type="spellEnd"/>
-      <w:r>
-        <w:rPr>
-          <w:rFonts w:ascii="Times New Roman" w:hAnsi="Times New Roman" w:cs="Times New Roman"/>
-          <w:sz w:val="24"/>
-          <w:szCs w:val="24"/>
-        </w:rPr>
-        <w:t xml:space="preserve"> file. This will be an extremely helpful feature for data serialization.</w:t>
-      </w:r>
-      <w:r>
-        <w:rPr>
-          <w:rFonts w:ascii="Times New Roman" w:hAnsi="Times New Roman" w:cs="Times New Roman"/>
-          <w:sz w:val="24"/>
-          <w:szCs w:val="24"/>
-        </w:rPr>
-        <w:t xml:space="preserve"> I plan to provide </w:t>
-      </w:r>
-      <w:proofErr w:type="spellStart"/>
-      <w:r>
-        <w:rPr>
-          <w:rFonts w:ascii="Times New Roman" w:hAnsi="Times New Roman" w:cs="Times New Roman"/>
-          <w:sz w:val="24"/>
-          <w:szCs w:val="24"/>
-        </w:rPr>
-        <w:t>anki</w:t>
-      </w:r>
-      <w:proofErr w:type="spellEnd"/>
-      <w:r>
-        <w:rPr>
-          <w:rFonts w:ascii="Times New Roman" w:hAnsi="Times New Roman" w:cs="Times New Roman"/>
-          <w:sz w:val="24"/>
-          <w:szCs w:val="24"/>
-        </w:rPr>
-        <w:t xml:space="preserve"> file generation features from both PDFs and YouTube videos.</w:t>
+        <w:t xml:space="preserve"> file format that can be easily parsed as a sqlite file. This will be an extremely helpful feature for data serialization.</w:t>
+      </w:r>
+      <w:r>
+        <w:rPr>
+          <w:rFonts w:ascii="Times New Roman" w:hAnsi="Times New Roman" w:cs="Times New Roman"/>
+          <w:sz w:val="24"/>
+          <w:szCs w:val="24"/>
+        </w:rPr>
+        <w:t xml:space="preserve"> I plan to provide anki file generation features from both PDFs and YouTube videos.</w:t>
       </w:r>
     </w:p>
     <w:p>
@@ -1065,41 +925,15 @@
           <w:sz w:val="24"/>
           <w:szCs w:val="24"/>
         </w:rPr>
-        <w:t xml:space="preserve">, is that it is very difficult to comeback after just missing a single question. As a design decision the individual matches of Binturong Games will be much shorter. The total number of wins will be counted on a leaderboard. There are tools online used for generating </w:t>
-      </w:r>
-      <w:proofErr w:type="spellStart"/>
-      <w:r>
-        <w:rPr>
-          <w:rFonts w:ascii="Times New Roman" w:hAnsi="Times New Roman" w:cs="Times New Roman"/>
-          <w:sz w:val="24"/>
-          <w:szCs w:val="24"/>
-        </w:rPr>
-        <w:t>anki</w:t>
-      </w:r>
-      <w:proofErr w:type="spellEnd"/>
-      <w:r>
-        <w:rPr>
-          <w:rFonts w:ascii="Times New Roman" w:hAnsi="Times New Roman" w:cs="Times New Roman"/>
-          <w:sz w:val="24"/>
-          <w:szCs w:val="24"/>
-        </w:rPr>
-        <w:t xml:space="preserve"> card packages via LLMs. </w:t>
-      </w:r>
-      <w:r>
-        <w:rPr>
-          <w:rFonts w:ascii="Times New Roman" w:hAnsi="Times New Roman" w:cs="Times New Roman"/>
-          <w:sz w:val="24"/>
-          <w:szCs w:val="24"/>
-        </w:rPr>
-        <w:t>Nearly all online services require payment to use LLM features.</w:t>
-      </w:r>
-      <w:r>
-        <w:rPr>
-          <w:rFonts w:ascii="Times New Roman" w:hAnsi="Times New Roman" w:cs="Times New Roman"/>
-          <w:sz w:val="24"/>
-          <w:szCs w:val="24"/>
-        </w:rPr>
-        <w:t xml:space="preserve"> </w:t>
+        <w:t xml:space="preserve">, is that it is very difficult to comeback after just missing a single question. As a design decision the individual matches of Binturong Games will be much shorter. The total number of wins will be counted on a leaderboard. There are tools online used for generating anki card packages via LLMs. </w:t>
+      </w:r>
+      <w:r>
+        <w:rPr>
+          <w:rFonts w:ascii="Times New Roman" w:hAnsi="Times New Roman" w:cs="Times New Roman"/>
+          <w:sz w:val="24"/>
+          <w:szCs w:val="24"/>
+        </w:rPr>
+        <w:t xml:space="preserve">Nearly all online services require payment to use LLM features. </w:t>
       </w:r>
       <w:r>
         <w:rPr>
@@ -1115,15 +949,7 @@
           <w:sz w:val="24"/>
           <w:szCs w:val="24"/>
         </w:rPr>
-        <w:t>I expect to be able to develop 5 survival game scenarios that users can play.</w:t>
-      </w:r>
-      <w:r>
-        <w:rPr>
-          <w:rFonts w:ascii="Times New Roman" w:hAnsi="Times New Roman" w:cs="Times New Roman"/>
-          <w:sz w:val="24"/>
-          <w:szCs w:val="24"/>
-        </w:rPr>
-        <w:t xml:space="preserve"> </w:t>
+        <w:t xml:space="preserve">I expect to be able to develop 5 survival game scenarios that users can play. </w:t>
       </w:r>
     </w:p>
     <w:sectPr>

</xml_diff>